<commit_message>
Arhitecture and default splash screen
</commit_message>
<xml_diff>
--- a/Documenation/Ren Fest.docx
+++ b/Documenation/Ren Fest.docx
@@ -199,7 +199,10 @@
         <w:t xml:space="preserve">Matija Kovaček, </w:t>
       </w:r>
       <w:r>
-        <w:t>40008/11-R</w:t>
+        <w:t>43550/14</w:t>
+      </w:r>
+      <w:r>
+        <w:t>-R</w:t>
       </w:r>
     </w:p>
     <w:p>
@@ -376,6 +379,7 @@
             <w:pStyle w:val="TOCHeading"/>
             <w:jc w:val="center"/>
           </w:pPr>
+          <w:proofErr w:type="spellStart"/>
           <w:r>
             <w:rPr>
               <w:rFonts w:ascii="Arial" w:hAnsi="Arial" w:cs="Arial"/>
@@ -385,6 +389,7 @@
             </w:rPr>
             <w:t>Sadržaj</w:t>
           </w:r>
+          <w:proofErr w:type="spellEnd"/>
         </w:p>
         <w:p>
           <w:pPr>
@@ -1688,10 +1693,314 @@
     </w:p>
     <w:p>
       <w:pPr>
-        <w:spacing w:after="200" w:line="276" w:lineRule="auto"/>
-        <w:jc w:val="left"/>
-      </w:pPr>
-    </w:p>
+        <w:pStyle w:val="Heading1"/>
+      </w:pPr>
+      <w:r>
+        <w:lastRenderedPageBreak/>
+        <w:t>Projektni plan/ili kak već</w:t>
+      </w:r>
+    </w:p>
+    <w:p>
+      <w:pPr>
+        <w:pStyle w:val="ListParagraph"/>
+        <w:numPr>
+          <w:ilvl w:val="0"/>
+          <w:numId w:val="40"/>
+        </w:numPr>
+      </w:pPr>
+      <w:r>
+        <w:t>Možda tipa da se malo bolje opiše aplikacija, ono koje funkcionalnosti nudi, kaj turistička agencija želi od app, za koju platformu...</w:t>
+      </w:r>
+    </w:p>
+    <w:p>
+      <w:pPr>
+        <w:pStyle w:val="ListParagraph"/>
+        <w:numPr>
+          <w:ilvl w:val="0"/>
+          <w:numId w:val="40"/>
+        </w:numPr>
+      </w:pPr>
+      <w:r>
+        <w:t>Analiza tržišta..</w:t>
+      </w:r>
+    </w:p>
+    <w:p>
+      <w:pPr>
+        <w:pStyle w:val="ListParagraph"/>
+        <w:numPr>
+          <w:ilvl w:val="0"/>
+          <w:numId w:val="40"/>
+        </w:numPr>
+      </w:pPr>
+      <w:r>
+        <w:t xml:space="preserve">Arhitektura </w:t>
+      </w:r>
+    </w:p>
+    <w:p>
+      <w:pPr>
+        <w:pStyle w:val="ListParagraph"/>
+        <w:numPr>
+          <w:ilvl w:val="0"/>
+          <w:numId w:val="40"/>
+        </w:numPr>
+      </w:pPr>
+      <w:r>
+        <w:t>Odabrana metodologija</w:t>
+      </w:r>
+    </w:p>
+    <w:p>
+      <w:pPr>
+        <w:pStyle w:val="ListParagraph"/>
+        <w:numPr>
+          <w:ilvl w:val="0"/>
+          <w:numId w:val="40"/>
+        </w:numPr>
+      </w:pPr>
+      <w:r>
+        <w:t>...</w:t>
+      </w:r>
+    </w:p>
+    <w:p>
+      <w:pPr>
+        <w:rPr>
+          <w:b/>
+        </w:rPr>
+      </w:pPr>
+      <w:r>
+        <w:rPr>
+          <w:b/>
+        </w:rPr>
+        <w:t>Arhitektura</w:t>
+      </w:r>
+    </w:p>
+    <w:p>
+      <w:r>
+        <w:tab/>
+        <w:t>Na temelju korisničkih zahtjeva odlučili smo se za hibridni (eng. Hybrid) razvoj mobilne aplikacije.</w:t>
+      </w:r>
+      <w:r>
+        <w:t xml:space="preserve"> </w:t>
+      </w:r>
+      <w:r>
+        <w:t xml:space="preserve">Hibridna mobilna aplikacija je </w:t>
+      </w:r>
+      <w:r>
+        <w:t xml:space="preserve">ustvari web aplikacija koja </w:t>
+      </w:r>
+      <w:r>
+        <w:t>je smještena u</w:t>
+      </w:r>
+      <w:r>
+        <w:t xml:space="preserve"> ljusci preglednika pisan u nativnom jeziku za pojedinu</w:t>
+      </w:r>
+      <w:r>
+        <w:t xml:space="preserve"> mobilnu</w:t>
+      </w:r>
+      <w:r>
+        <w:t xml:space="preserve"> platformu.</w:t>
+      </w:r>
+      <w:r>
+        <w:t xml:space="preserve"> Hibridni razvoj poznat je po tome da se nakon razvoja, mobilna aplikacije može koristiti na više različitih mobilnih platforma. </w:t>
+      </w:r>
+      <w:r>
+        <w:t>Kod hibridne mobilne aplikacije sama web aplikacija se izvodi unutar nativne aplikacije tako što je povezana s nativnim 'omotačom' koji ima ulogu mosta tako što</w:t>
+      </w:r>
+      <w:r>
+        <w:t xml:space="preserve"> povezuje i</w:t>
+      </w:r>
+      <w:r>
+        <w:t xml:space="preserve"> upravlja komunikacijom između web apli</w:t>
+      </w:r>
+      <w:r>
+        <w:t>kacije i nativne platforme mobil</w:t>
+      </w:r>
+      <w:r>
+        <w:t>nog uređaja. To znači da web aplikacija se može izvoditi unutar mobilnog uređaja i da može pristupiti samom mobilnom uređaju tj. njegovim pojedinim dijel</w:t>
+      </w:r>
+      <w:r>
+        <w:t>ovima poput kamere, gps-a i slič</w:t>
+      </w:r>
+      <w:r>
+        <w:t>no.</w:t>
+      </w:r>
+      <w:r>
+        <w:t xml:space="preserve"> </w:t>
+      </w:r>
+      <w:r>
+        <w:t xml:space="preserve">   </w:t>
+      </w:r>
+      <w:r>
+        <w:t xml:space="preserve"> </w:t>
+      </w:r>
+      <w:r>
+        <w:t xml:space="preserve"> </w:t>
+      </w:r>
+    </w:p>
+    <w:p>
+      <w:r>
+        <w:t>Za iz</w:t>
+      </w:r>
+      <w:r>
+        <w:t>radu mobilne aplikacije odabrane su sljedeće tehnologije</w:t>
+      </w:r>
+      <w:r>
+        <w:t>:</w:t>
+      </w:r>
+    </w:p>
+    <w:p>
+      <w:pPr>
+        <w:pStyle w:val="ListParagraph"/>
+        <w:numPr>
+          <w:ilvl w:val="0"/>
+          <w:numId w:val="42"/>
+        </w:numPr>
+      </w:pPr>
+      <w:r>
+        <w:t>Ionic framework je fron</w:t>
+      </w:r>
+      <w:r>
+        <w:t>t end framework za razvijanje hibridnih mobilnih aplikacija. Ionic pruža s</w:t>
+      </w:r>
+      <w:r>
+        <w:t>kup</w:t>
+      </w:r>
+      <w:r>
+        <w:t xml:space="preserve"> vizualnih kontrola</w:t>
+      </w:r>
+      <w:r>
+        <w:t xml:space="preserve">, komponenata </w:t>
+      </w:r>
+      <w:r>
+        <w:t xml:space="preserve">koje su prilagođene za mobilne uređaje i koristi se za izradu korisničkog sučelja mobilne aplikacije. </w:t>
+      </w:r>
+    </w:p>
+    <w:p>
+      <w:pPr>
+        <w:pStyle w:val="ListParagraph"/>
+        <w:numPr>
+          <w:ilvl w:val="0"/>
+          <w:numId w:val="42"/>
+        </w:numPr>
+      </w:pPr>
+      <w:r>
+        <w:t>AngularJS</w:t>
+      </w:r>
+      <w:r>
+        <w:t xml:space="preserve"> je JavaScript framework koji se izvršava na strani klijenta. AngularJS</w:t>
+      </w:r>
+      <w:r>
+        <w:t xml:space="preserve"> je poznat po MVC arhitekturi i koristit ćemo ga</w:t>
+      </w:r>
+      <w:r>
+        <w:t xml:space="preserve"> za razvijanje poslovne logike same aplikacije.</w:t>
+      </w:r>
+    </w:p>
+    <w:p>
+      <w:pPr>
+        <w:pStyle w:val="ListParagraph"/>
+        <w:numPr>
+          <w:ilvl w:val="0"/>
+          <w:numId w:val="42"/>
+        </w:numPr>
+      </w:pPr>
+      <w:r>
+        <w:t>Apache Cordova</w:t>
+      </w:r>
+      <w:r>
+        <w:t xml:space="preserve"> je skup</w:t>
+      </w:r>
+      <w:r>
+        <w:t xml:space="preserve"> pluginova </w:t>
+      </w:r>
+      <w:r>
+        <w:t>koji omogućavaju pristup dijelovima mobilnog uređaja poput kamere, akcelerometra, gps-a i slično. Cordova ima ranije spomenutu funkciju 'mosta'.</w:t>
+      </w:r>
+    </w:p>
+    <w:p>
+      <w:pPr>
+        <w:pStyle w:val="ListParagraph"/>
+        <w:numPr>
+          <w:ilvl w:val="0"/>
+          <w:numId w:val="42"/>
+        </w:numPr>
+      </w:pPr>
+      <w:r>
+        <w:t>Firebase</w:t>
+      </w:r>
+      <w:r>
+        <w:t xml:space="preserve"> je</w:t>
+      </w:r>
+      <w:r>
+        <w:t xml:space="preserve"> takozvani</w:t>
+      </w:r>
+      <w:r>
+        <w:t xml:space="preserve"> </w:t>
+      </w:r>
+      <w:r>
+        <w:t>'backend as a services' (BaaS), vrsta cloud usluge za mobilne i web aplikacije koja omogućuje pohranjivanje i sinkroniziranje podataka u stvarnom vremenu. Firebase nam omogućuje jednostavnu pohranu i dohvaćanje podataka iz baze podataka pomoću njihovih RESTFul servisa.</w:t>
+      </w:r>
+    </w:p>
+    <w:p>
+      <w:r>
+        <w:t>Na sljedećoj slici možete vidjeti arhitekturu aplikacije.</w:t>
+      </w:r>
+    </w:p>
+    <w:p>
+      <w:pPr>
+        <w:jc w:val="center"/>
+      </w:pPr>
+      <w:r>
+        <w:rPr>
+          <w:noProof/>
+          <w:lang w:eastAsia="hr-HR"/>
+        </w:rPr>
+        <w:lastRenderedPageBreak/>
+        <w:drawing>
+          <wp:inline distT="0" distB="0" distL="0" distR="0">
+            <wp:extent cx="5939790" cy="3863340"/>
+            <wp:effectExtent l="19050" t="0" r="3810" b="0"/>
+            <wp:docPr id="1" name="Picture 0" descr="arhitektura.png"/>
+            <wp:cNvGraphicFramePr>
+              <a:graphicFrameLocks xmlns:a="http://schemas.openxmlformats.org/drawingml/2006/main" noChangeAspect="1"/>
+            </wp:cNvGraphicFramePr>
+            <a:graphic xmlns:a="http://schemas.openxmlformats.org/drawingml/2006/main">
+              <a:graphicData uri="http://schemas.openxmlformats.org/drawingml/2006/picture">
+                <pic:pic xmlns:pic="http://schemas.openxmlformats.org/drawingml/2006/picture">
+                  <pic:nvPicPr>
+                    <pic:cNvPr id="0" name="arhitektura.png"/>
+                    <pic:cNvPicPr/>
+                  </pic:nvPicPr>
+                  <pic:blipFill>
+                    <a:blip r:embed="rId10" cstate="print"/>
+                    <a:stretch>
+                      <a:fillRect/>
+                    </a:stretch>
+                  </pic:blipFill>
+                  <pic:spPr>
+                    <a:xfrm>
+                      <a:off x="0" y="0"/>
+                      <a:ext cx="5939790" cy="3863340"/>
+                    </a:xfrm>
+                    <a:prstGeom prst="rect">
+                      <a:avLst/>
+                    </a:prstGeom>
+                  </pic:spPr>
+                </pic:pic>
+              </a:graphicData>
+            </a:graphic>
+          </wp:inline>
+        </w:drawing>
+      </w:r>
+    </w:p>
+    <w:p>
+      <w:pPr>
+        <w:jc w:val="center"/>
+      </w:pPr>
+      <w:r>
+        <w:t>Slika xy. Arhitektura</w:t>
+      </w:r>
+    </w:p>
+    <w:p/>
     <w:p>
       <w:pPr>
         <w:pStyle w:val="Heading1"/>
@@ -1884,6 +2193,7 @@
           <w:b w:val="0"/>
           <w:sz w:val="24"/>
         </w:rPr>
+        <w:lastRenderedPageBreak/>
         <w:t>unutar aplikacije mora se nalazit raspored svih događanja vezanih uz Renesansi Festival u obliku organizirane tablice grupirano po određenom danu festivala, svaki događaj moguće je detaljnije pregledat i vidjet prošlogodišnji medijski sadržaj s tog događaja</w:t>
       </w:r>
     </w:p>
@@ -2108,16 +2418,7 @@
           <w:b w:val="0"/>
           <w:sz w:val="24"/>
         </w:rPr>
-        <w:t xml:space="preserve">mora postojati opcija navigacije kroz renesansi festival, točnije, prikaz karte koja sadrži označene točke interesa za posjetitelje (mjesto otvaranja festivala, mjesta svih događaja </w:t>
-      </w:r>
-      <w:r>
-        <w:rPr>
-          <w:rFonts w:ascii="Times New Roman" w:hAnsi="Times New Roman"/>
-          <w:b w:val="0"/>
-          <w:sz w:val="24"/>
-        </w:rPr>
-        <w:lastRenderedPageBreak/>
-        <w:t>vezanih uz festival i mjesto ceremonije zatvaranja festivala), svaka točka interesa prikazuje dodatno osnovne informacije vezane uz taj događaj (početak, kraj, kratak opis)</w:t>
+        <w:t>mora postojati opcija navigacije kroz renesansi festival, točnije, prikaz karte koja sadrži označene točke interesa za posjetitelje (mjesto otvaranja festivala, mjesta svih događaja vezanih uz festival i mjesto ceremonije zatvaranja festivala), svaka točka interesa prikazuje dodatno osnovne informacije vezane uz taj događaj (početak, kraj, kratak opis)</w:t>
       </w:r>
     </w:p>
     <w:p>
@@ -2388,7 +2689,7 @@
               <wp:posOffset>1288415</wp:posOffset>
             </wp:positionV>
             <wp:extent cx="5939790" cy="4455160"/>
-            <wp:effectExtent l="0" t="0" r="0" b="0"/>
+            <wp:effectExtent l="19050" t="0" r="3810" b="0"/>
             <wp:wrapTopAndBottom/>
             <wp:docPr id="3" name="Picture 3"/>
             <wp:cNvGraphicFramePr>
@@ -2402,10 +2703,10 @@
                     <pic:cNvPicPr/>
                   </pic:nvPicPr>
                   <pic:blipFill>
-                    <a:blip r:embed="rId10" cstate="print">
+                    <a:blip r:embed="rId11" cstate="print">
                       <a:extLst>
                         <a:ext uri="{28A0092B-C50C-407E-A947-70E740481C1C}">
-                          <a14:useLocalDpi xmlns:a14="http://schemas.microsoft.com/office/drawing/2010/main" xmlns:wps="http://schemas.microsoft.com/office/word/2010/wordprocessingShape" xmlns:wpi="http://schemas.microsoft.com/office/word/2010/wordprocessingInk" xmlns:wpg="http://schemas.microsoft.com/office/word/2010/wordprocessingGroup" xmlns:w15="http://schemas.microsoft.com/office/word/2012/wordml" xmlns:w14="http://schemas.microsoft.com/office/word/2010/wordml" xmlns:w="http://schemas.openxmlformats.org/wordprocessingml/2006/main" xmlns:w10="urn:schemas-microsoft-com:office:word" xmlns:wp14="http://schemas.microsoft.com/office/word/2010/wordprocessingDrawing" xmlns:v="urn:schemas-microsoft-com:vml" xmlns:o="urn:schemas-microsoft-com:office:office" xmlns:mc="http://schemas.openxmlformats.org/markup-compatibility/2006" xmlns:wpc="http://schemas.microsoft.com/office/word/2010/wordprocessingCanvas" xmlns="" val="0"/>
+                          <a14:useLocalDpi xmlns="" xmlns:wpc="http://schemas.microsoft.com/office/word/2010/wordprocessingCanvas" xmlns:mc="http://schemas.openxmlformats.org/markup-compatibility/2006" xmlns:o="urn:schemas-microsoft-com:office:office" xmlns:v="urn:schemas-microsoft-com:vml" xmlns:wp14="http://schemas.microsoft.com/office/word/2010/wordprocessingDrawing" xmlns:w10="urn:schemas-microsoft-com:office:word" xmlns:w="http://schemas.openxmlformats.org/wordprocessingml/2006/main" xmlns:w14="http://schemas.microsoft.com/office/word/2010/wordml" xmlns:w15="http://schemas.microsoft.com/office/word/2012/wordml" xmlns:wpg="http://schemas.microsoft.com/office/word/2010/wordprocessingGroup" xmlns:wpi="http://schemas.microsoft.com/office/word/2010/wordprocessingInk" xmlns:wps="http://schemas.microsoft.com/office/word/2010/wordprocessingShape" xmlns:a14="http://schemas.microsoft.com/office/drawing/2010/main" val="0"/>
                         </a:ext>
                       </a:extLst>
                     </a:blip>
@@ -2693,7 +2994,7 @@
       <w:r>
         <w:t xml:space="preserve">Dostupno 21. listopada 2014 na </w:t>
       </w:r>
-      <w:hyperlink r:id="rId11" w:history="1">
+      <w:hyperlink r:id="rId12" w:history="1">
         <w:r>
           <w:rPr>
             <w:rStyle w:val="Hyperlink"/>
@@ -2712,7 +3013,7 @@
       </w:pPr>
     </w:p>
     <w:sectPr>
-      <w:footerReference w:type="default" r:id="rId12"/>
+      <w:footerReference w:type="default" r:id="rId13"/>
       <w:pgSz w:w="11906" w:h="16838"/>
       <w:pgMar w:top="851" w:right="1134" w:bottom="1701" w:left="1418" w:header="709" w:footer="709" w:gutter="0"/>
       <w:pgNumType w:start="0"/>
@@ -2795,27 +3096,14 @@
           <w:pStyle w:val="Footer"/>
           <w:jc w:val="center"/>
         </w:pPr>
-        <w:r>
-          <w:fldChar w:fldCharType="begin"/>
-        </w:r>
-        <w:r>
-          <w:instrText xml:space="preserve"> PAGE   \* MERGEFORMAT </w:instrText>
-        </w:r>
-        <w:r>
-          <w:fldChar w:fldCharType="separate"/>
-        </w:r>
-        <w:r>
-          <w:rPr>
-            <w:noProof/>
-          </w:rPr>
-          <w:t>7</w:t>
-        </w:r>
-        <w:r>
-          <w:rPr>
-            <w:noProof/>
-          </w:rPr>
-          <w:fldChar w:fldCharType="end"/>
-        </w:r>
+        <w:fldSimple w:instr=" PAGE   \* MERGEFORMAT ">
+          <w:r>
+            <w:rPr>
+              <w:noProof/>
+            </w:rPr>
+            <w:t>2</w:t>
+          </w:r>
+        </w:fldSimple>
       </w:p>
     </w:sdtContent>
   </w:sdt>
@@ -3369,6 +3657,118 @@
     </w:lvl>
   </w:abstractNum>
   <w:abstractNum w:abstractNumId="5">
+    <w:nsid w:val="11761BA2"/>
+    <w:multiLevelType w:val="hybridMultilevel"/>
+    <w:tmpl w:val="8B8609AA"/>
+    <w:lvl w:ilvl="0" w:tplc="07047BF2">
+      <w:numFmt w:val="bullet"/>
+      <w:lvlText w:val="-"/>
+      <w:lvlJc w:val="left"/>
+      <w:pPr>
+        <w:ind w:left="720" w:hanging="360"/>
+      </w:pPr>
+      <w:rPr>
+        <w:rFonts w:ascii="Times New Roman" w:eastAsiaTheme="minorHAnsi" w:hAnsi="Times New Roman" w:cs="Times New Roman" w:hint="default"/>
+      </w:rPr>
+    </w:lvl>
+    <w:lvl w:ilvl="1" w:tplc="041A0003" w:tentative="1">
+      <w:start w:val="1"/>
+      <w:numFmt w:val="bullet"/>
+      <w:lvlText w:val="o"/>
+      <w:lvlJc w:val="left"/>
+      <w:pPr>
+        <w:ind w:left="1440" w:hanging="360"/>
+      </w:pPr>
+      <w:rPr>
+        <w:rFonts w:ascii="Courier New" w:hAnsi="Courier New" w:cs="Courier New" w:hint="default"/>
+      </w:rPr>
+    </w:lvl>
+    <w:lvl w:ilvl="2" w:tplc="041A0005" w:tentative="1">
+      <w:start w:val="1"/>
+      <w:numFmt w:val="bullet"/>
+      <w:lvlText w:val=""/>
+      <w:lvlJc w:val="left"/>
+      <w:pPr>
+        <w:ind w:left="2160" w:hanging="360"/>
+      </w:pPr>
+      <w:rPr>
+        <w:rFonts w:ascii="Wingdings" w:hAnsi="Wingdings" w:hint="default"/>
+      </w:rPr>
+    </w:lvl>
+    <w:lvl w:ilvl="3" w:tplc="041A0001" w:tentative="1">
+      <w:start w:val="1"/>
+      <w:numFmt w:val="bullet"/>
+      <w:lvlText w:val=""/>
+      <w:lvlJc w:val="left"/>
+      <w:pPr>
+        <w:ind w:left="2880" w:hanging="360"/>
+      </w:pPr>
+      <w:rPr>
+        <w:rFonts w:ascii="Symbol" w:hAnsi="Symbol" w:hint="default"/>
+      </w:rPr>
+    </w:lvl>
+    <w:lvl w:ilvl="4" w:tplc="041A0003" w:tentative="1">
+      <w:start w:val="1"/>
+      <w:numFmt w:val="bullet"/>
+      <w:lvlText w:val="o"/>
+      <w:lvlJc w:val="left"/>
+      <w:pPr>
+        <w:ind w:left="3600" w:hanging="360"/>
+      </w:pPr>
+      <w:rPr>
+        <w:rFonts w:ascii="Courier New" w:hAnsi="Courier New" w:cs="Courier New" w:hint="default"/>
+      </w:rPr>
+    </w:lvl>
+    <w:lvl w:ilvl="5" w:tplc="041A0005" w:tentative="1">
+      <w:start w:val="1"/>
+      <w:numFmt w:val="bullet"/>
+      <w:lvlText w:val=""/>
+      <w:lvlJc w:val="left"/>
+      <w:pPr>
+        <w:ind w:left="4320" w:hanging="360"/>
+      </w:pPr>
+      <w:rPr>
+        <w:rFonts w:ascii="Wingdings" w:hAnsi="Wingdings" w:hint="default"/>
+      </w:rPr>
+    </w:lvl>
+    <w:lvl w:ilvl="6" w:tplc="041A0001" w:tentative="1">
+      <w:start w:val="1"/>
+      <w:numFmt w:val="bullet"/>
+      <w:lvlText w:val=""/>
+      <w:lvlJc w:val="left"/>
+      <w:pPr>
+        <w:ind w:left="5040" w:hanging="360"/>
+      </w:pPr>
+      <w:rPr>
+        <w:rFonts w:ascii="Symbol" w:hAnsi="Symbol" w:hint="default"/>
+      </w:rPr>
+    </w:lvl>
+    <w:lvl w:ilvl="7" w:tplc="041A0003" w:tentative="1">
+      <w:start w:val="1"/>
+      <w:numFmt w:val="bullet"/>
+      <w:lvlText w:val="o"/>
+      <w:lvlJc w:val="left"/>
+      <w:pPr>
+        <w:ind w:left="5760" w:hanging="360"/>
+      </w:pPr>
+      <w:rPr>
+        <w:rFonts w:ascii="Courier New" w:hAnsi="Courier New" w:cs="Courier New" w:hint="default"/>
+      </w:rPr>
+    </w:lvl>
+    <w:lvl w:ilvl="8" w:tplc="041A0005" w:tentative="1">
+      <w:start w:val="1"/>
+      <w:numFmt w:val="bullet"/>
+      <w:lvlText w:val=""/>
+      <w:lvlJc w:val="left"/>
+      <w:pPr>
+        <w:ind w:left="6480" w:hanging="360"/>
+      </w:pPr>
+      <w:rPr>
+        <w:rFonts w:ascii="Wingdings" w:hAnsi="Wingdings" w:hint="default"/>
+      </w:rPr>
+    </w:lvl>
+  </w:abstractNum>
+  <w:abstractNum w:abstractNumId="6">
     <w:nsid w:val="123077D6"/>
     <w:multiLevelType w:val="hybridMultilevel"/>
     <w:tmpl w:val="261EC3C2"/>
@@ -3481,7 +3881,7 @@
       </w:rPr>
     </w:lvl>
   </w:abstractNum>
-  <w:abstractNum w:abstractNumId="6">
+  <w:abstractNum w:abstractNumId="7">
     <w:nsid w:val="15924130"/>
     <w:multiLevelType w:val="hybridMultilevel"/>
     <w:tmpl w:val="27BE1636"/>
@@ -3594,7 +3994,7 @@
       </w:rPr>
     </w:lvl>
   </w:abstractNum>
-  <w:abstractNum w:abstractNumId="7">
+  <w:abstractNum w:abstractNumId="8">
     <w:nsid w:val="17B414D3"/>
     <w:multiLevelType w:val="hybridMultilevel"/>
     <w:tmpl w:val="CC124BB6"/>
@@ -3707,7 +4107,7 @@
       </w:rPr>
     </w:lvl>
   </w:abstractNum>
-  <w:abstractNum w:abstractNumId="8">
+  <w:abstractNum w:abstractNumId="9">
     <w:nsid w:val="1A293E9C"/>
     <w:multiLevelType w:val="hybridMultilevel"/>
     <w:tmpl w:val="6A0CD584"/>
@@ -3820,7 +4220,7 @@
       </w:rPr>
     </w:lvl>
   </w:abstractNum>
-  <w:abstractNum w:abstractNumId="9">
+  <w:abstractNum w:abstractNumId="10">
     <w:nsid w:val="1B5F4B3C"/>
     <w:multiLevelType w:val="hybridMultilevel"/>
     <w:tmpl w:val="2A2A0AAE"/>
@@ -3933,7 +4333,7 @@
       </w:rPr>
     </w:lvl>
   </w:abstractNum>
-  <w:abstractNum w:abstractNumId="10">
+  <w:abstractNum w:abstractNumId="11">
     <w:nsid w:val="1D975015"/>
     <w:multiLevelType w:val="hybridMultilevel"/>
     <w:tmpl w:val="F676BAE4"/>
@@ -4046,7 +4446,7 @@
       </w:rPr>
     </w:lvl>
   </w:abstractNum>
-  <w:abstractNum w:abstractNumId="11">
+  <w:abstractNum w:abstractNumId="12">
     <w:nsid w:val="1E776C26"/>
     <w:multiLevelType w:val="multilevel"/>
     <w:tmpl w:val="8A2AD332"/>
@@ -4132,7 +4532,7 @@
       </w:pPr>
     </w:lvl>
   </w:abstractNum>
-  <w:abstractNum w:abstractNumId="12">
+  <w:abstractNum w:abstractNumId="13">
     <w:nsid w:val="1FCB7013"/>
     <w:multiLevelType w:val="hybridMultilevel"/>
     <w:tmpl w:val="9126EFF8"/>
@@ -4245,7 +4645,7 @@
       </w:rPr>
     </w:lvl>
   </w:abstractNum>
-  <w:abstractNum w:abstractNumId="13">
+  <w:abstractNum w:abstractNumId="14">
     <w:nsid w:val="23BB73D8"/>
     <w:multiLevelType w:val="hybridMultilevel"/>
     <w:tmpl w:val="02D04D24"/>
@@ -4358,7 +4758,7 @@
       </w:rPr>
     </w:lvl>
   </w:abstractNum>
-  <w:abstractNum w:abstractNumId="14">
+  <w:abstractNum w:abstractNumId="15">
     <w:nsid w:val="2AA70673"/>
     <w:multiLevelType w:val="hybridMultilevel"/>
     <w:tmpl w:val="224AB8F6"/>
@@ -4471,7 +4871,7 @@
       </w:rPr>
     </w:lvl>
   </w:abstractNum>
-  <w:abstractNum w:abstractNumId="15">
+  <w:abstractNum w:abstractNumId="16">
     <w:nsid w:val="2AF245FA"/>
     <w:multiLevelType w:val="hybridMultilevel"/>
     <w:tmpl w:val="713ED6C8"/>
@@ -4584,7 +4984,7 @@
       </w:rPr>
     </w:lvl>
   </w:abstractNum>
-  <w:abstractNum w:abstractNumId="16">
+  <w:abstractNum w:abstractNumId="17">
     <w:nsid w:val="2FBC0A2D"/>
     <w:multiLevelType w:val="hybridMultilevel"/>
     <w:tmpl w:val="2536ED48"/>
@@ -4697,7 +5097,7 @@
       </w:rPr>
     </w:lvl>
   </w:abstractNum>
-  <w:abstractNum w:abstractNumId="17">
+  <w:abstractNum w:abstractNumId="18">
     <w:nsid w:val="30E87503"/>
     <w:multiLevelType w:val="hybridMultilevel"/>
     <w:tmpl w:val="94029E2E"/>
@@ -4810,7 +5210,7 @@
       </w:rPr>
     </w:lvl>
   </w:abstractNum>
-  <w:abstractNum w:abstractNumId="18">
+  <w:abstractNum w:abstractNumId="19">
     <w:nsid w:val="33575D25"/>
     <w:multiLevelType w:val="hybridMultilevel"/>
     <w:tmpl w:val="3E6AFB28"/>
@@ -4923,13 +5323,13 @@
       </w:rPr>
     </w:lvl>
   </w:abstractNum>
-  <w:abstractNum w:abstractNumId="19">
+  <w:abstractNum w:abstractNumId="20">
     <w:nsid w:val="3A016B7A"/>
     <w:multiLevelType w:val="multilevel"/>
     <w:tmpl w:val="AC12DC8C"/>
     <w:numStyleLink w:val="Literatura"/>
   </w:abstractNum>
-  <w:abstractNum w:abstractNumId="20">
+  <w:abstractNum w:abstractNumId="21">
     <w:nsid w:val="3ED10A92"/>
     <w:multiLevelType w:val="hybridMultilevel"/>
     <w:tmpl w:val="3378D02A"/>
@@ -5018,7 +5418,7 @@
       </w:pPr>
     </w:lvl>
   </w:abstractNum>
-  <w:abstractNum w:abstractNumId="21">
+  <w:abstractNum w:abstractNumId="22">
     <w:nsid w:val="412021E6"/>
     <w:multiLevelType w:val="hybridMultilevel"/>
     <w:tmpl w:val="3B12848A"/>
@@ -5131,7 +5531,7 @@
       </w:rPr>
     </w:lvl>
   </w:abstractNum>
-  <w:abstractNum w:abstractNumId="22">
+  <w:abstractNum w:abstractNumId="23">
     <w:nsid w:val="43D75B63"/>
     <w:multiLevelType w:val="hybridMultilevel"/>
     <w:tmpl w:val="5504D588"/>
@@ -5244,7 +5644,7 @@
       </w:rPr>
     </w:lvl>
   </w:abstractNum>
-  <w:abstractNum w:abstractNumId="23">
+  <w:abstractNum w:abstractNumId="24">
     <w:nsid w:val="44AF37BB"/>
     <w:multiLevelType w:val="multilevel"/>
     <w:tmpl w:val="041A0025"/>
@@ -5330,7 +5730,119 @@
       </w:pPr>
     </w:lvl>
   </w:abstractNum>
-  <w:abstractNum w:abstractNumId="24">
+  <w:abstractNum w:abstractNumId="25">
+    <w:nsid w:val="46D22B0A"/>
+    <w:multiLevelType w:val="hybridMultilevel"/>
+    <w:tmpl w:val="933A8954"/>
+    <w:lvl w:ilvl="0" w:tplc="07047BF2">
+      <w:numFmt w:val="bullet"/>
+      <w:lvlText w:val="-"/>
+      <w:lvlJc w:val="left"/>
+      <w:pPr>
+        <w:ind w:left="780" w:hanging="360"/>
+      </w:pPr>
+      <w:rPr>
+        <w:rFonts w:ascii="Times New Roman" w:eastAsiaTheme="minorHAnsi" w:hAnsi="Times New Roman" w:cs="Times New Roman" w:hint="default"/>
+      </w:rPr>
+    </w:lvl>
+    <w:lvl w:ilvl="1" w:tplc="041A0003" w:tentative="1">
+      <w:start w:val="1"/>
+      <w:numFmt w:val="bullet"/>
+      <w:lvlText w:val="o"/>
+      <w:lvlJc w:val="left"/>
+      <w:pPr>
+        <w:ind w:left="1500" w:hanging="360"/>
+      </w:pPr>
+      <w:rPr>
+        <w:rFonts w:ascii="Courier New" w:hAnsi="Courier New" w:cs="Courier New" w:hint="default"/>
+      </w:rPr>
+    </w:lvl>
+    <w:lvl w:ilvl="2" w:tplc="041A0005" w:tentative="1">
+      <w:start w:val="1"/>
+      <w:numFmt w:val="bullet"/>
+      <w:lvlText w:val=""/>
+      <w:lvlJc w:val="left"/>
+      <w:pPr>
+        <w:ind w:left="2220" w:hanging="360"/>
+      </w:pPr>
+      <w:rPr>
+        <w:rFonts w:ascii="Wingdings" w:hAnsi="Wingdings" w:hint="default"/>
+      </w:rPr>
+    </w:lvl>
+    <w:lvl w:ilvl="3" w:tplc="041A0001" w:tentative="1">
+      <w:start w:val="1"/>
+      <w:numFmt w:val="bullet"/>
+      <w:lvlText w:val=""/>
+      <w:lvlJc w:val="left"/>
+      <w:pPr>
+        <w:ind w:left="2940" w:hanging="360"/>
+      </w:pPr>
+      <w:rPr>
+        <w:rFonts w:ascii="Symbol" w:hAnsi="Symbol" w:hint="default"/>
+      </w:rPr>
+    </w:lvl>
+    <w:lvl w:ilvl="4" w:tplc="041A0003" w:tentative="1">
+      <w:start w:val="1"/>
+      <w:numFmt w:val="bullet"/>
+      <w:lvlText w:val="o"/>
+      <w:lvlJc w:val="left"/>
+      <w:pPr>
+        <w:ind w:left="3660" w:hanging="360"/>
+      </w:pPr>
+      <w:rPr>
+        <w:rFonts w:ascii="Courier New" w:hAnsi="Courier New" w:cs="Courier New" w:hint="default"/>
+      </w:rPr>
+    </w:lvl>
+    <w:lvl w:ilvl="5" w:tplc="041A0005" w:tentative="1">
+      <w:start w:val="1"/>
+      <w:numFmt w:val="bullet"/>
+      <w:lvlText w:val=""/>
+      <w:lvlJc w:val="left"/>
+      <w:pPr>
+        <w:ind w:left="4380" w:hanging="360"/>
+      </w:pPr>
+      <w:rPr>
+        <w:rFonts w:ascii="Wingdings" w:hAnsi="Wingdings" w:hint="default"/>
+      </w:rPr>
+    </w:lvl>
+    <w:lvl w:ilvl="6" w:tplc="041A0001" w:tentative="1">
+      <w:start w:val="1"/>
+      <w:numFmt w:val="bullet"/>
+      <w:lvlText w:val=""/>
+      <w:lvlJc w:val="left"/>
+      <w:pPr>
+        <w:ind w:left="5100" w:hanging="360"/>
+      </w:pPr>
+      <w:rPr>
+        <w:rFonts w:ascii="Symbol" w:hAnsi="Symbol" w:hint="default"/>
+      </w:rPr>
+    </w:lvl>
+    <w:lvl w:ilvl="7" w:tplc="041A0003" w:tentative="1">
+      <w:start w:val="1"/>
+      <w:numFmt w:val="bullet"/>
+      <w:lvlText w:val="o"/>
+      <w:lvlJc w:val="left"/>
+      <w:pPr>
+        <w:ind w:left="5820" w:hanging="360"/>
+      </w:pPr>
+      <w:rPr>
+        <w:rFonts w:ascii="Courier New" w:hAnsi="Courier New" w:cs="Courier New" w:hint="default"/>
+      </w:rPr>
+    </w:lvl>
+    <w:lvl w:ilvl="8" w:tplc="041A0005" w:tentative="1">
+      <w:start w:val="1"/>
+      <w:numFmt w:val="bullet"/>
+      <w:lvlText w:val=""/>
+      <w:lvlJc w:val="left"/>
+      <w:pPr>
+        <w:ind w:left="6540" w:hanging="360"/>
+      </w:pPr>
+      <w:rPr>
+        <w:rFonts w:ascii="Wingdings" w:hAnsi="Wingdings" w:hint="default"/>
+      </w:rPr>
+    </w:lvl>
+  </w:abstractNum>
+  <w:abstractNum w:abstractNumId="26">
     <w:nsid w:val="49E9356D"/>
     <w:multiLevelType w:val="hybridMultilevel"/>
     <w:tmpl w:val="36FA9CCE"/>
@@ -5443,7 +5955,7 @@
       </w:rPr>
     </w:lvl>
   </w:abstractNum>
-  <w:abstractNum w:abstractNumId="25">
+  <w:abstractNum w:abstractNumId="27">
     <w:nsid w:val="4D25405F"/>
     <w:multiLevelType w:val="hybridMultilevel"/>
     <w:tmpl w:val="9F809B3A"/>
@@ -5556,7 +6068,7 @@
       </w:rPr>
     </w:lvl>
   </w:abstractNum>
-  <w:abstractNum w:abstractNumId="26">
+  <w:abstractNum w:abstractNumId="28">
     <w:nsid w:val="4D2B1E5A"/>
     <w:multiLevelType w:val="multilevel"/>
     <w:tmpl w:val="AC12DC8C"/>
@@ -5698,7 +6210,7 @@
       </w:rPr>
     </w:lvl>
   </w:abstractNum>
-  <w:abstractNum w:abstractNumId="27">
+  <w:abstractNum w:abstractNumId="29">
     <w:nsid w:val="54BE3C81"/>
     <w:multiLevelType w:val="hybridMultilevel"/>
     <w:tmpl w:val="ACD04084"/>
@@ -5811,7 +6323,120 @@
       </w:rPr>
     </w:lvl>
   </w:abstractNum>
-  <w:abstractNum w:abstractNumId="28">
+  <w:abstractNum w:abstractNumId="30">
+    <w:nsid w:val="56525703"/>
+    <w:multiLevelType w:val="hybridMultilevel"/>
+    <w:tmpl w:val="AD981C88"/>
+    <w:lvl w:ilvl="0" w:tplc="041A0001">
+      <w:start w:val="1"/>
+      <w:numFmt w:val="bullet"/>
+      <w:lvlText w:val=""/>
+      <w:lvlJc w:val="left"/>
+      <w:pPr>
+        <w:ind w:left="780" w:hanging="360"/>
+      </w:pPr>
+      <w:rPr>
+        <w:rFonts w:ascii="Symbol" w:hAnsi="Symbol" w:hint="default"/>
+      </w:rPr>
+    </w:lvl>
+    <w:lvl w:ilvl="1" w:tplc="041A0003" w:tentative="1">
+      <w:start w:val="1"/>
+      <w:numFmt w:val="bullet"/>
+      <w:lvlText w:val="o"/>
+      <w:lvlJc w:val="left"/>
+      <w:pPr>
+        <w:ind w:left="1500" w:hanging="360"/>
+      </w:pPr>
+      <w:rPr>
+        <w:rFonts w:ascii="Courier New" w:hAnsi="Courier New" w:cs="Courier New" w:hint="default"/>
+      </w:rPr>
+    </w:lvl>
+    <w:lvl w:ilvl="2" w:tplc="041A0005" w:tentative="1">
+      <w:start w:val="1"/>
+      <w:numFmt w:val="bullet"/>
+      <w:lvlText w:val=""/>
+      <w:lvlJc w:val="left"/>
+      <w:pPr>
+        <w:ind w:left="2220" w:hanging="360"/>
+      </w:pPr>
+      <w:rPr>
+        <w:rFonts w:ascii="Wingdings" w:hAnsi="Wingdings" w:hint="default"/>
+      </w:rPr>
+    </w:lvl>
+    <w:lvl w:ilvl="3" w:tplc="041A0001" w:tentative="1">
+      <w:start w:val="1"/>
+      <w:numFmt w:val="bullet"/>
+      <w:lvlText w:val=""/>
+      <w:lvlJc w:val="left"/>
+      <w:pPr>
+        <w:ind w:left="2940" w:hanging="360"/>
+      </w:pPr>
+      <w:rPr>
+        <w:rFonts w:ascii="Symbol" w:hAnsi="Symbol" w:hint="default"/>
+      </w:rPr>
+    </w:lvl>
+    <w:lvl w:ilvl="4" w:tplc="041A0003" w:tentative="1">
+      <w:start w:val="1"/>
+      <w:numFmt w:val="bullet"/>
+      <w:lvlText w:val="o"/>
+      <w:lvlJc w:val="left"/>
+      <w:pPr>
+        <w:ind w:left="3660" w:hanging="360"/>
+      </w:pPr>
+      <w:rPr>
+        <w:rFonts w:ascii="Courier New" w:hAnsi="Courier New" w:cs="Courier New" w:hint="default"/>
+      </w:rPr>
+    </w:lvl>
+    <w:lvl w:ilvl="5" w:tplc="041A0005" w:tentative="1">
+      <w:start w:val="1"/>
+      <w:numFmt w:val="bullet"/>
+      <w:lvlText w:val=""/>
+      <w:lvlJc w:val="left"/>
+      <w:pPr>
+        <w:ind w:left="4380" w:hanging="360"/>
+      </w:pPr>
+      <w:rPr>
+        <w:rFonts w:ascii="Wingdings" w:hAnsi="Wingdings" w:hint="default"/>
+      </w:rPr>
+    </w:lvl>
+    <w:lvl w:ilvl="6" w:tplc="041A0001" w:tentative="1">
+      <w:start w:val="1"/>
+      <w:numFmt w:val="bullet"/>
+      <w:lvlText w:val=""/>
+      <w:lvlJc w:val="left"/>
+      <w:pPr>
+        <w:ind w:left="5100" w:hanging="360"/>
+      </w:pPr>
+      <w:rPr>
+        <w:rFonts w:ascii="Symbol" w:hAnsi="Symbol" w:hint="default"/>
+      </w:rPr>
+    </w:lvl>
+    <w:lvl w:ilvl="7" w:tplc="041A0003" w:tentative="1">
+      <w:start w:val="1"/>
+      <w:numFmt w:val="bullet"/>
+      <w:lvlText w:val="o"/>
+      <w:lvlJc w:val="left"/>
+      <w:pPr>
+        <w:ind w:left="5820" w:hanging="360"/>
+      </w:pPr>
+      <w:rPr>
+        <w:rFonts w:ascii="Courier New" w:hAnsi="Courier New" w:cs="Courier New" w:hint="default"/>
+      </w:rPr>
+    </w:lvl>
+    <w:lvl w:ilvl="8" w:tplc="041A0005" w:tentative="1">
+      <w:start w:val="1"/>
+      <w:numFmt w:val="bullet"/>
+      <w:lvlText w:val=""/>
+      <w:lvlJc w:val="left"/>
+      <w:pPr>
+        <w:ind w:left="6540" w:hanging="360"/>
+      </w:pPr>
+      <w:rPr>
+        <w:rFonts w:ascii="Wingdings" w:hAnsi="Wingdings" w:hint="default"/>
+      </w:rPr>
+    </w:lvl>
+  </w:abstractNum>
+  <w:abstractNum w:abstractNumId="31">
     <w:nsid w:val="59944FCD"/>
     <w:multiLevelType w:val="hybridMultilevel"/>
     <w:tmpl w:val="261A31EC"/>
@@ -5924,7 +6549,7 @@
       </w:rPr>
     </w:lvl>
   </w:abstractNum>
-  <w:abstractNum w:abstractNumId="29">
+  <w:abstractNum w:abstractNumId="32">
     <w:nsid w:val="5B9B0174"/>
     <w:multiLevelType w:val="multilevel"/>
     <w:tmpl w:val="4AFAA664"/>
@@ -6046,7 +6671,7 @@
       </w:rPr>
     </w:lvl>
   </w:abstractNum>
-  <w:abstractNum w:abstractNumId="30">
+  <w:abstractNum w:abstractNumId="33">
     <w:nsid w:val="5FF50263"/>
     <w:multiLevelType w:val="hybridMultilevel"/>
     <w:tmpl w:val="9CF4E342"/>
@@ -6132,7 +6757,7 @@
       </w:pPr>
     </w:lvl>
   </w:abstractNum>
-  <w:abstractNum w:abstractNumId="31">
+  <w:abstractNum w:abstractNumId="34">
     <w:nsid w:val="68637361"/>
     <w:multiLevelType w:val="hybridMultilevel"/>
     <w:tmpl w:val="5E52EFC6"/>
@@ -6245,7 +6870,7 @@
       </w:rPr>
     </w:lvl>
   </w:abstractNum>
-  <w:abstractNum w:abstractNumId="32">
+  <w:abstractNum w:abstractNumId="35">
     <w:nsid w:val="693C7892"/>
     <w:multiLevelType w:val="hybridMultilevel"/>
     <w:tmpl w:val="B7E8F16C"/>
@@ -6358,7 +6983,7 @@
       </w:rPr>
     </w:lvl>
   </w:abstractNum>
-  <w:abstractNum w:abstractNumId="33">
+  <w:abstractNum w:abstractNumId="36">
     <w:nsid w:val="6E2D0A81"/>
     <w:multiLevelType w:val="multilevel"/>
     <w:tmpl w:val="6B5E82F2"/>
@@ -6479,7 +7104,7 @@
       </w:rPr>
     </w:lvl>
   </w:abstractNum>
-  <w:abstractNum w:abstractNumId="34">
+  <w:abstractNum w:abstractNumId="37">
     <w:nsid w:val="74E53EB2"/>
     <w:multiLevelType w:val="hybridMultilevel"/>
     <w:tmpl w:val="5724898A"/>
@@ -6568,7 +7193,7 @@
       </w:pPr>
     </w:lvl>
   </w:abstractNum>
-  <w:abstractNum w:abstractNumId="35">
+  <w:abstractNum w:abstractNumId="38">
     <w:nsid w:val="7B692EF9"/>
     <w:multiLevelType w:val="hybridMultilevel"/>
     <w:tmpl w:val="7BEECC64"/>
@@ -6681,7 +7306,7 @@
       </w:rPr>
     </w:lvl>
   </w:abstractNum>
-  <w:abstractNum w:abstractNumId="36">
+  <w:abstractNum w:abstractNumId="39">
     <w:nsid w:val="7F41333A"/>
     <w:multiLevelType w:val="hybridMultilevel"/>
     <w:tmpl w:val="DAEE8FEA"/>
@@ -6794,7 +7419,7 @@
       </w:rPr>
     </w:lvl>
   </w:abstractNum>
-  <w:abstractNum w:abstractNumId="37">
+  <w:abstractNum w:abstractNumId="40">
     <w:nsid w:val="7FF70313"/>
     <w:multiLevelType w:val="hybridMultilevel"/>
     <w:tmpl w:val="4348A08C"/>
@@ -6908,124 +7533,133 @@
     </w:lvl>
   </w:abstractNum>
   <w:num w:numId="1">
-    <w:abstractNumId w:val="11"/>
+    <w:abstractNumId w:val="12"/>
   </w:num>
   <w:num w:numId="2">
-    <w:abstractNumId w:val="29"/>
+    <w:abstractNumId w:val="32"/>
   </w:num>
   <w:num w:numId="3">
     <w:abstractNumId w:val="3"/>
   </w:num>
   <w:num w:numId="4">
+    <w:abstractNumId w:val="23"/>
+  </w:num>
+  <w:num w:numId="5">
     <w:abstractNumId w:val="22"/>
   </w:num>
-  <w:num w:numId="5">
-    <w:abstractNumId w:val="21"/>
-  </w:num>
   <w:num w:numId="6">
-    <w:abstractNumId w:val="9"/>
+    <w:abstractNumId w:val="10"/>
   </w:num>
   <w:num w:numId="7">
-    <w:abstractNumId w:val="23"/>
+    <w:abstractNumId w:val="24"/>
   </w:num>
   <w:num w:numId="8">
-    <w:abstractNumId w:val="10"/>
+    <w:abstractNumId w:val="11"/>
   </w:num>
   <w:num w:numId="9">
-    <w:abstractNumId w:val="7"/>
+    <w:abstractNumId w:val="8"/>
   </w:num>
   <w:num w:numId="10">
-    <w:abstractNumId w:val="35"/>
+    <w:abstractNumId w:val="38"/>
   </w:num>
   <w:num w:numId="11">
-    <w:abstractNumId w:val="32"/>
+    <w:abstractNumId w:val="35"/>
   </w:num>
   <w:num w:numId="12">
     <w:abstractNumId w:val="0"/>
   </w:num>
   <w:num w:numId="13">
-    <w:abstractNumId w:val="31"/>
+    <w:abstractNumId w:val="34"/>
   </w:num>
   <w:num w:numId="14">
-    <w:abstractNumId w:val="36"/>
+    <w:abstractNumId w:val="39"/>
   </w:num>
   <w:num w:numId="15">
-    <w:abstractNumId w:val="17"/>
+    <w:abstractNumId w:val="18"/>
   </w:num>
   <w:num w:numId="16">
-    <w:abstractNumId w:val="13"/>
+    <w:abstractNumId w:val="14"/>
   </w:num>
   <w:num w:numId="17">
     <w:abstractNumId w:val="2"/>
   </w:num>
   <w:num w:numId="18">
-    <w:abstractNumId w:val="28"/>
+    <w:abstractNumId w:val="31"/>
   </w:num>
   <w:num w:numId="19">
-    <w:abstractNumId w:val="25"/>
+    <w:abstractNumId w:val="27"/>
   </w:num>
   <w:num w:numId="20">
-    <w:abstractNumId w:val="8"/>
+    <w:abstractNumId w:val="9"/>
   </w:num>
   <w:num w:numId="21">
-    <w:abstractNumId w:val="16"/>
+    <w:abstractNumId w:val="17"/>
   </w:num>
   <w:num w:numId="22">
-    <w:abstractNumId w:val="37"/>
+    <w:abstractNumId w:val="40"/>
   </w:num>
   <w:num w:numId="23">
-    <w:abstractNumId w:val="6"/>
+    <w:abstractNumId w:val="7"/>
   </w:num>
   <w:num w:numId="24">
-    <w:abstractNumId w:val="12"/>
+    <w:abstractNumId w:val="13"/>
   </w:num>
   <w:num w:numId="25">
-    <w:abstractNumId w:val="24"/>
+    <w:abstractNumId w:val="26"/>
   </w:num>
   <w:num w:numId="26">
-    <w:abstractNumId w:val="15"/>
+    <w:abstractNumId w:val="16"/>
   </w:num>
   <w:num w:numId="27">
     <w:abstractNumId w:val="4"/>
   </w:num>
   <w:num w:numId="28">
+    <w:abstractNumId w:val="21"/>
+  </w:num>
+  <w:num w:numId="29">
+    <w:abstractNumId w:val="28"/>
+  </w:num>
+  <w:num w:numId="30">
     <w:abstractNumId w:val="20"/>
   </w:num>
-  <w:num w:numId="29">
-    <w:abstractNumId w:val="26"/>
-  </w:num>
-  <w:num w:numId="30">
+  <w:num w:numId="31">
     <w:abstractNumId w:val="19"/>
   </w:num>
-  <w:num w:numId="31">
-    <w:abstractNumId w:val="18"/>
-  </w:num>
   <w:num w:numId="32">
-    <w:abstractNumId w:val="34"/>
+    <w:abstractNumId w:val="37"/>
   </w:num>
   <w:num w:numId="33">
-    <w:abstractNumId w:val="30"/>
+    <w:abstractNumId w:val="33"/>
   </w:num>
   <w:num w:numId="34">
-    <w:abstractNumId w:val="33"/>
+    <w:abstractNumId w:val="36"/>
   </w:num>
   <w:num w:numId="35">
     <w:abstractNumId w:val="1"/>
   </w:num>
   <w:num w:numId="36">
-    <w:abstractNumId w:val="14"/>
+    <w:abstractNumId w:val="15"/>
   </w:num>
   <w:num w:numId="37">
-    <w:abstractNumId w:val="29"/>
+    <w:abstractNumId w:val="32"/>
     <w:lvlOverride w:ilvl="0">
       <w:startOverride w:val="5"/>
     </w:lvlOverride>
   </w:num>
   <w:num w:numId="38">
+    <w:abstractNumId w:val="6"/>
+  </w:num>
+  <w:num w:numId="39">
+    <w:abstractNumId w:val="29"/>
+  </w:num>
+  <w:num w:numId="40">
     <w:abstractNumId w:val="5"/>
   </w:num>
-  <w:num w:numId="39">
-    <w:abstractNumId w:val="27"/>
+  <w:num w:numId="41">
+    <w:abstractNumId w:val="25"/>
+  </w:num>
+  <w:num w:numId="42">
+    <w:abstractNumId w:val="30"/>
   </w:num>
 </w:numbering>
 </file>
@@ -8442,7 +9076,7 @@
 </file>
 
 <file path=customXml/itemProps1.xml><?xml version="1.0" encoding="utf-8"?>
-<ds:datastoreItem xmlns:ds="http://schemas.openxmlformats.org/officeDocument/2006/customXml" ds:itemID="{F5EA6F83-515A-477A-B042-A446E94EA682}">
+<ds:datastoreItem xmlns:ds="http://schemas.openxmlformats.org/officeDocument/2006/customXml" ds:itemID="{EAF59140-3DC7-418F-A5E1-771FF615B1ED}">
   <ds:schemaRefs>
     <ds:schemaRef ds:uri="http://schemas.openxmlformats.org/officeDocument/2006/bibliography"/>
   </ds:schemaRefs>

</xml_diff>